<commit_message>
[docs] 'Gestion de Recursos' fixed
</commit_message>
<xml_diff>
--- a/docs/PLAN DE GESTIÓN DE RECURSOS.docx
+++ b/docs/PLAN DE GESTIÓN DE RECURSOS.docx
@@ -923,8 +923,13 @@
           </w:tcPr>
           <w:p>
             <w:pPr>
-              <w:spacing w:afterAutospacing="0"/>
-              <w:jc w:val="both"/>
+              <w:pStyle w:val="Prrafodelista"/>
+              <w:jc w:val="both"/>
+              <w:rPr>
+                <w:b/>
+                <w:bCs/>
+                <w:lang w:val="es-ES"/>
+              </w:rPr>
             </w:pPr>
           </w:p>
           <w:p>
@@ -932,41 +937,14 @@
               <w:pStyle w:val="Prrafodelista"/>
               <w:numPr>
                 <w:ilvl w:val="0"/>
-                <w:numId w:val="3"/>
+                <w:numId w:val="9"/>
               </w:numPr>
-              <w:spacing w:afterAutospacing="0"/>
-              <w:jc w:val="both"/>
-              <w:rPr>
-                <w:lang w:val="es-ES"/>
-              </w:rPr>
-            </w:pPr>
-            <w:r>
+              <w:jc w:val="both"/>
               <w:rPr>
                 <w:b/>
                 <w:bCs/>
                 <w:lang w:val="es-ES"/>
               </w:rPr>
-              <w:t>Retroalimentación estructurada</w:t>
-            </w:r>
-            <w:r>
-              <w:rPr>
-                <w:lang w:val="es-ES"/>
-              </w:rPr>
-              <w:t>: Se proporcionará retroalimentación en cada fase del proyecto, permitiendo al equipo identificar áreas de mejora y realizar ajustes para asegurar el cumplimiento de los requisitos establecidos.</w:t>
-            </w:r>
-          </w:p>
-          <w:p>
-            <w:pPr>
-              <w:pStyle w:val="Prrafodelista"/>
-              <w:numPr>
-                <w:ilvl w:val="0"/>
-                <w:numId w:val="3"/>
-              </w:numPr>
-              <w:spacing w:afterAutospacing="0"/>
-              <w:jc w:val="both"/>
-              <w:rPr>
-                <w:lang w:val="es-ES"/>
-              </w:rPr>
             </w:pPr>
             <w:r>
               <w:rPr>
@@ -974,70 +952,31 @@
                 <w:bCs/>
                 <w:lang w:val="es-ES"/>
               </w:rPr>
-              <w:t>Uso de Plantillas y Documentación Estandarizadas</w:t>
-            </w:r>
-            <w:r>
-              <w:rPr>
-                <w:lang w:val="es-ES"/>
-              </w:rPr>
-              <w:t>: La organización facilita plantillas y formatos estructurados, que ayudan al equipo a organizar la documentación de manera coherente y alineada con los estándares del proyecto.</w:t>
-            </w:r>
-          </w:p>
-          <w:p>
-            <w:pPr>
-              <w:pStyle w:val="Prrafodelista"/>
-              <w:numPr>
-                <w:ilvl w:val="0"/>
-                <w:numId w:val="3"/>
-              </w:numPr>
-              <w:spacing w:afterAutospacing="0"/>
-              <w:jc w:val="both"/>
-              <w:rPr>
-                <w:lang w:val="es-ES"/>
-              </w:rPr>
-            </w:pPr>
+              <w:t>Curso Django</w:t>
+            </w:r>
             <w:r>
               <w:rPr>
                 <w:b/>
                 <w:bCs/>
                 <w:lang w:val="es-ES"/>
               </w:rPr>
-              <w:t>Materiales de Referencia y Soporte</w:t>
-            </w:r>
-            <w:r>
-              <w:rPr>
-                <w:lang w:val="es-ES"/>
-              </w:rPr>
-              <w:t>: El equipo tiene acceso a información y guías específicas sobre la gestión de proyectos, aseguramiento de la calidad de software, y buenas prácticas en el desarrollo de aplicaciones, los cuales serán utilizados como referencia en la elaboración de los entregables.</w:t>
-            </w:r>
-          </w:p>
-          <w:p>
-            <w:pPr>
-              <w:pStyle w:val="Prrafodelista"/>
-              <w:numPr>
-                <w:ilvl w:val="0"/>
-                <w:numId w:val="3"/>
-              </w:numPr>
-              <w:spacing w:afterAutospacing="0"/>
-              <w:jc w:val="both"/>
-              <w:rPr>
-                <w:lang w:val="es-ES"/>
-              </w:rPr>
-            </w:pPr>
+              <w:t xml:space="preserve"> (</w:t>
+            </w:r>
             <w:r>
               <w:rPr>
                 <w:b/>
                 <w:bCs/>
                 <w:lang w:val="es-ES"/>
               </w:rPr>
-              <w:lastRenderedPageBreak/>
-              <w:t>Recursos externos gratuitos</w:t>
-            </w:r>
-            <w:r>
-              <w:rPr>
+              <w:t>pildorasinformaticas.es</w:t>
+            </w:r>
+            <w:r>
+              <w:rPr>
+                <w:b/>
+                <w:bCs/>
                 <w:lang w:val="es-ES"/>
               </w:rPr>
-              <w:t>: Además de los materiales internos, el equipo complementará su formación con recursos disponibles en línea, como tutoriales, documentación oficial y herramientas colaborativas, para mejorar sus habilidades en desarrollo web, control de calidad y gestión de proyectos.</w:t>
+              <w:t>)</w:t>
             </w:r>
           </w:p>
           <w:p>
@@ -1049,6 +988,42 @@
         </w:tc>
       </w:tr>
     </w:tbl>
+    <w:p>
+      <w:pPr>
+        <w:spacing w:after="0" w:afterAutospacing="0"/>
+        <w:jc w:val="both"/>
+      </w:pPr>
+    </w:p>
+    <w:p>
+      <w:pPr>
+        <w:spacing w:after="0" w:afterAutospacing="0"/>
+        <w:jc w:val="both"/>
+      </w:pPr>
+    </w:p>
+    <w:p>
+      <w:pPr>
+        <w:spacing w:after="0" w:afterAutospacing="0"/>
+        <w:jc w:val="both"/>
+      </w:pPr>
+    </w:p>
+    <w:p>
+      <w:pPr>
+        <w:spacing w:after="0" w:afterAutospacing="0"/>
+        <w:jc w:val="both"/>
+      </w:pPr>
+    </w:p>
+    <w:p>
+      <w:pPr>
+        <w:spacing w:after="0" w:afterAutospacing="0"/>
+        <w:jc w:val="both"/>
+      </w:pPr>
+    </w:p>
+    <w:p>
+      <w:pPr>
+        <w:spacing w:after="0" w:afterAutospacing="0"/>
+        <w:jc w:val="both"/>
+      </w:pPr>
+    </w:p>
     <w:p>
       <w:pPr>
         <w:spacing w:after="0" w:afterAutospacing="0"/>
@@ -1470,17 +1445,12 @@
               <w:t xml:space="preserve"> y entornos de desarrollo como Visual Studio </w:t>
             </w:r>
             <w:proofErr w:type="spellStart"/>
-            <w:proofErr w:type="gramStart"/>
             <w:r>
               <w:t>Code</w:t>
             </w:r>
             <w:proofErr w:type="spellEnd"/>
             <w:r>
-              <w:t xml:space="preserve"> ,</w:t>
-            </w:r>
-            <w:proofErr w:type="gramEnd"/>
-            <w:r>
-              <w:t xml:space="preserve"> Eclipse …</w:t>
+              <w:t xml:space="preserve"> , Eclipse …</w:t>
             </w:r>
           </w:p>
         </w:tc>
@@ -1594,6 +1564,30 @@
         </w:tc>
       </w:tr>
     </w:tbl>
+    <w:p>
+      <w:pPr>
+        <w:spacing w:after="0" w:afterAutospacing="0"/>
+        <w:jc w:val="both"/>
+      </w:pPr>
+    </w:p>
+    <w:p>
+      <w:pPr>
+        <w:spacing w:after="0" w:afterAutospacing="0"/>
+        <w:jc w:val="both"/>
+      </w:pPr>
+    </w:p>
+    <w:p>
+      <w:pPr>
+        <w:spacing w:after="0" w:afterAutospacing="0"/>
+        <w:jc w:val="both"/>
+      </w:pPr>
+    </w:p>
+    <w:p>
+      <w:pPr>
+        <w:spacing w:after="0" w:afterAutospacing="0"/>
+        <w:jc w:val="both"/>
+      </w:pPr>
+    </w:p>
     <w:p>
       <w:pPr>
         <w:spacing w:after="0" w:afterAutospacing="0"/>
@@ -2143,6 +2137,119 @@
     </w:lvl>
   </w:abstractNum>
   <w:abstractNum w:abstractNumId="1" w15:restartNumberingAfterBreak="0">
+    <w:nsid w:val="1D2D02B1"/>
+    <w:multiLevelType w:val="hybridMultilevel"/>
+    <w:tmpl w:val="CEFC1D62"/>
+    <w:lvl w:ilvl="0" w:tplc="0C0A0001">
+      <w:start w:val="1"/>
+      <w:numFmt w:val="bullet"/>
+      <w:lvlText w:val=""/>
+      <w:lvlJc w:val="left"/>
+      <w:pPr>
+        <w:ind w:left="720" w:hanging="360"/>
+      </w:pPr>
+      <w:rPr>
+        <w:rFonts w:ascii="Symbol" w:hAnsi="Symbol" w:hint="default"/>
+      </w:rPr>
+    </w:lvl>
+    <w:lvl w:ilvl="1" w:tplc="0C0A0003" w:tentative="1">
+      <w:start w:val="1"/>
+      <w:numFmt w:val="bullet"/>
+      <w:lvlText w:val="o"/>
+      <w:lvlJc w:val="left"/>
+      <w:pPr>
+        <w:ind w:left="1440" w:hanging="360"/>
+      </w:pPr>
+      <w:rPr>
+        <w:rFonts w:ascii="Courier New" w:hAnsi="Courier New" w:cs="Courier New" w:hint="default"/>
+      </w:rPr>
+    </w:lvl>
+    <w:lvl w:ilvl="2" w:tplc="0C0A0005" w:tentative="1">
+      <w:start w:val="1"/>
+      <w:numFmt w:val="bullet"/>
+      <w:lvlText w:val=""/>
+      <w:lvlJc w:val="left"/>
+      <w:pPr>
+        <w:ind w:left="2160" w:hanging="360"/>
+      </w:pPr>
+      <w:rPr>
+        <w:rFonts w:ascii="Wingdings" w:hAnsi="Wingdings" w:hint="default"/>
+      </w:rPr>
+    </w:lvl>
+    <w:lvl w:ilvl="3" w:tplc="0C0A0001" w:tentative="1">
+      <w:start w:val="1"/>
+      <w:numFmt w:val="bullet"/>
+      <w:lvlText w:val=""/>
+      <w:lvlJc w:val="left"/>
+      <w:pPr>
+        <w:ind w:left="2880" w:hanging="360"/>
+      </w:pPr>
+      <w:rPr>
+        <w:rFonts w:ascii="Symbol" w:hAnsi="Symbol" w:hint="default"/>
+      </w:rPr>
+    </w:lvl>
+    <w:lvl w:ilvl="4" w:tplc="0C0A0003" w:tentative="1">
+      <w:start w:val="1"/>
+      <w:numFmt w:val="bullet"/>
+      <w:lvlText w:val="o"/>
+      <w:lvlJc w:val="left"/>
+      <w:pPr>
+        <w:ind w:left="3600" w:hanging="360"/>
+      </w:pPr>
+      <w:rPr>
+        <w:rFonts w:ascii="Courier New" w:hAnsi="Courier New" w:cs="Courier New" w:hint="default"/>
+      </w:rPr>
+    </w:lvl>
+    <w:lvl w:ilvl="5" w:tplc="0C0A0005" w:tentative="1">
+      <w:start w:val="1"/>
+      <w:numFmt w:val="bullet"/>
+      <w:lvlText w:val=""/>
+      <w:lvlJc w:val="left"/>
+      <w:pPr>
+        <w:ind w:left="4320" w:hanging="360"/>
+      </w:pPr>
+      <w:rPr>
+        <w:rFonts w:ascii="Wingdings" w:hAnsi="Wingdings" w:hint="default"/>
+      </w:rPr>
+    </w:lvl>
+    <w:lvl w:ilvl="6" w:tplc="0C0A0001" w:tentative="1">
+      <w:start w:val="1"/>
+      <w:numFmt w:val="bullet"/>
+      <w:lvlText w:val=""/>
+      <w:lvlJc w:val="left"/>
+      <w:pPr>
+        <w:ind w:left="5040" w:hanging="360"/>
+      </w:pPr>
+      <w:rPr>
+        <w:rFonts w:ascii="Symbol" w:hAnsi="Symbol" w:hint="default"/>
+      </w:rPr>
+    </w:lvl>
+    <w:lvl w:ilvl="7" w:tplc="0C0A0003" w:tentative="1">
+      <w:start w:val="1"/>
+      <w:numFmt w:val="bullet"/>
+      <w:lvlText w:val="o"/>
+      <w:lvlJc w:val="left"/>
+      <w:pPr>
+        <w:ind w:left="5760" w:hanging="360"/>
+      </w:pPr>
+      <w:rPr>
+        <w:rFonts w:ascii="Courier New" w:hAnsi="Courier New" w:cs="Courier New" w:hint="default"/>
+      </w:rPr>
+    </w:lvl>
+    <w:lvl w:ilvl="8" w:tplc="0C0A0005" w:tentative="1">
+      <w:start w:val="1"/>
+      <w:numFmt w:val="bullet"/>
+      <w:lvlText w:val=""/>
+      <w:lvlJc w:val="left"/>
+      <w:pPr>
+        <w:ind w:left="6480" w:hanging="360"/>
+      </w:pPr>
+      <w:rPr>
+        <w:rFonts w:ascii="Wingdings" w:hAnsi="Wingdings" w:hint="default"/>
+      </w:rPr>
+    </w:lvl>
+  </w:abstractNum>
+  <w:abstractNum w:abstractNumId="2" w15:restartNumberingAfterBreak="0">
     <w:nsid w:val="1D7D0B5C"/>
     <w:multiLevelType w:val="hybridMultilevel"/>
     <w:tmpl w:val="E1A8953E"/>
@@ -2255,7 +2362,7 @@
       </w:rPr>
     </w:lvl>
   </w:abstractNum>
-  <w:abstractNum w:abstractNumId="2" w15:restartNumberingAfterBreak="0">
+  <w:abstractNum w:abstractNumId="3" w15:restartNumberingAfterBreak="0">
     <w:nsid w:val="3D5826FA"/>
     <w:multiLevelType w:val="hybridMultilevel"/>
     <w:tmpl w:val="F20070F0"/>
@@ -2369,7 +2476,7 @@
       </w:rPr>
     </w:lvl>
   </w:abstractNum>
-  <w:abstractNum w:abstractNumId="3" w15:restartNumberingAfterBreak="0">
+  <w:abstractNum w:abstractNumId="4" w15:restartNumberingAfterBreak="0">
     <w:nsid w:val="49464B72"/>
     <w:multiLevelType w:val="hybridMultilevel"/>
     <w:tmpl w:val="312CBF96"/>
@@ -2482,7 +2589,7 @@
       </w:rPr>
     </w:lvl>
   </w:abstractNum>
-  <w:abstractNum w:abstractNumId="4" w15:restartNumberingAfterBreak="0">
+  <w:abstractNum w:abstractNumId="5" w15:restartNumberingAfterBreak="0">
     <w:nsid w:val="674D499D"/>
     <w:multiLevelType w:val="hybridMultilevel"/>
     <w:tmpl w:val="9ACE4D20"/>
@@ -2595,7 +2702,7 @@
       </w:rPr>
     </w:lvl>
   </w:abstractNum>
-  <w:abstractNum w:abstractNumId="5" w15:restartNumberingAfterBreak="0">
+  <w:abstractNum w:abstractNumId="6" w15:restartNumberingAfterBreak="0">
     <w:nsid w:val="6C9F5D14"/>
     <w:multiLevelType w:val="hybridMultilevel"/>
     <w:tmpl w:val="22045498"/>
@@ -2709,7 +2816,7 @@
       </w:rPr>
     </w:lvl>
   </w:abstractNum>
-  <w:abstractNum w:abstractNumId="6" w15:restartNumberingAfterBreak="0">
+  <w:abstractNum w:abstractNumId="7" w15:restartNumberingAfterBreak="0">
     <w:nsid w:val="6D273192"/>
     <w:multiLevelType w:val="hybridMultilevel"/>
     <w:tmpl w:val="C1AC6F66"/>
@@ -2822,7 +2929,7 @@
       </w:rPr>
     </w:lvl>
   </w:abstractNum>
-  <w:abstractNum w:abstractNumId="7" w15:restartNumberingAfterBreak="0">
+  <w:abstractNum w:abstractNumId="8" w15:restartNumberingAfterBreak="0">
     <w:nsid w:val="6E6D196B"/>
     <w:multiLevelType w:val="hybridMultilevel"/>
     <w:tmpl w:val="AFB415C8"/>
@@ -2936,28 +3043,31 @@
     </w:lvl>
   </w:abstractNum>
   <w:num w:numId="1" w16cid:durableId="348139338">
+    <w:abstractNumId w:val="8"/>
+  </w:num>
+  <w:num w:numId="2" w16cid:durableId="134226182">
+    <w:abstractNumId w:val="2"/>
+  </w:num>
+  <w:num w:numId="3" w16cid:durableId="1624843228">
+    <w:abstractNumId w:val="5"/>
+  </w:num>
+  <w:num w:numId="4" w16cid:durableId="1328171953">
+    <w:abstractNumId w:val="6"/>
+  </w:num>
+  <w:num w:numId="5" w16cid:durableId="1311860694">
+    <w:abstractNumId w:val="3"/>
+  </w:num>
+  <w:num w:numId="6" w16cid:durableId="1113553503">
     <w:abstractNumId w:val="7"/>
   </w:num>
-  <w:num w:numId="2" w16cid:durableId="134226182">
-    <w:abstractNumId w:val="1"/>
-  </w:num>
-  <w:num w:numId="3" w16cid:durableId="1624843228">
+  <w:num w:numId="7" w16cid:durableId="421415035">
     <w:abstractNumId w:val="4"/>
-  </w:num>
-  <w:num w:numId="4" w16cid:durableId="1328171953">
-    <w:abstractNumId w:val="5"/>
-  </w:num>
-  <w:num w:numId="5" w16cid:durableId="1311860694">
-    <w:abstractNumId w:val="2"/>
-  </w:num>
-  <w:num w:numId="6" w16cid:durableId="1113553503">
-    <w:abstractNumId w:val="6"/>
-  </w:num>
-  <w:num w:numId="7" w16cid:durableId="421415035">
-    <w:abstractNumId w:val="3"/>
   </w:num>
   <w:num w:numId="8" w16cid:durableId="101270001">
     <w:abstractNumId w:val="0"/>
+  </w:num>
+  <w:num w:numId="9" w16cid:durableId="1606157282">
+    <w:abstractNumId w:val="1"/>
   </w:num>
 </w:numbering>
 </file>
@@ -3365,7 +3475,6 @@
   <w:style w:type="character" w:default="1" w:styleId="Fuentedeprrafopredeter">
     <w:name w:val="Default Paragraph Font"/>
     <w:uiPriority w:val="1"/>
-    <w:semiHidden/>
     <w:unhideWhenUsed/>
   </w:style>
   <w:style w:type="table" w:default="1" w:styleId="Tablanormal">

</xml_diff>